<commit_message>
Done work on main program.
Updata database loading system. Started reading in midi file
</commit_message>
<xml_diff>
--- a/Computer Science Coursework V4 (AutoRecovered).docx
+++ b/Computer Science Coursework V4 (AutoRecovered).docx
@@ -6,8 +6,6 @@
       <w:pPr>
         <w:pStyle w:val="Title"/>
       </w:pPr>
-      <w:bookmarkStart w:id="0" w:name="_GoBack"/>
-      <w:bookmarkEnd w:id="0"/>
       <w:r>
         <w:t>A-Level Coursework</w:t>
       </w:r>
@@ -2036,7 +2034,7 @@
           </mc:Choice>
           <mc:Fallback>
             <w:pict>
-              <v:line w14:anchorId="42F46198" id="Straight Connector 19" o:spid="_x0000_s1026" style="position:absolute;z-index:251685888;visibility:visible;mso-wrap-style:square;mso-width-percent:0;mso-height-percent:0;mso-wrap-distance-left:9pt;mso-wrap-distance-top:0;mso-wrap-distance-right:9pt;mso-wrap-distance-bottom:0;mso-position-horizontal:absolute;mso-position-horizontal-relative:text;mso-position-vertical:absolute;mso-position-vertical-relative:text;mso-width-percent:0;mso-height-percent:0;mso-width-relative:margin;mso-height-relative:margin" from="230.25pt,54.4pt" to="357.25pt,58.45pt" o:gfxdata="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" strokecolor="black [3200]"/>
+              <v:line w14:anchorId="6500F131" id="Straight Connector 19" o:spid="_x0000_s1026" style="position:absolute;z-index:251685888;visibility:visible;mso-wrap-style:square;mso-width-percent:0;mso-height-percent:0;mso-wrap-distance-left:9pt;mso-wrap-distance-top:0;mso-wrap-distance-right:9pt;mso-wrap-distance-bottom:0;mso-position-horizontal:absolute;mso-position-horizontal-relative:text;mso-position-vertical:absolute;mso-position-vertical-relative:text;mso-width-percent:0;mso-height-percent:0;mso-width-relative:margin;mso-height-relative:margin" from="230.25pt,54.4pt" to="357.25pt,58.45pt" o:gfxdata="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" strokecolor="black [3200]"/>
             </w:pict>
           </mc:Fallback>
         </mc:AlternateContent>
@@ -2215,7 +2213,7 @@
           </mc:Choice>
           <mc:Fallback>
             <w:pict>
-              <v:line w14:anchorId="764F9279" id="Straight Connector 17" o:spid="_x0000_s1026" style="position:absolute;z-index:251682816;visibility:visible;mso-wrap-style:square;mso-width-percent:0;mso-wrap-distance-left:9pt;mso-wrap-distance-top:0;mso-wrap-distance-right:9pt;mso-wrap-distance-bottom:0;mso-position-horizontal:absolute;mso-position-horizontal-relative:text;mso-position-vertical:absolute;mso-position-vertical-relative:text;mso-width-percent:0;mso-width-relative:margin" from="89.4pt,141.75pt" to="138.3pt,143.1pt" o:gfxdata="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" strokecolor="black [3200]"/>
+              <v:line w14:anchorId="644D6647" id="Straight Connector 17" o:spid="_x0000_s1026" style="position:absolute;z-index:251682816;visibility:visible;mso-wrap-style:square;mso-width-percent:0;mso-wrap-distance-left:9pt;mso-wrap-distance-top:0;mso-wrap-distance-right:9pt;mso-wrap-distance-bottom:0;mso-position-horizontal:absolute;mso-position-horizontal-relative:text;mso-position-vertical:absolute;mso-position-vertical-relative:text;mso-width-percent:0;mso-width-relative:margin" from="89.4pt,141.75pt" to="138.3pt,143.1pt" o:gfxdata="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" strokecolor="black [3200]"/>
             </w:pict>
           </mc:Fallback>
         </mc:AlternateContent>
@@ -2509,7 +2507,7 @@
           </mc:Choice>
           <mc:Fallback>
             <w:pict>
-              <v:line w14:anchorId="0F0B8B01" id="Straight Connector 15" o:spid="_x0000_s1026" style="position:absolute;z-index:251679744;visibility:visible;mso-wrap-style:square;mso-width-percent:0;mso-wrap-distance-left:9pt;mso-wrap-distance-top:0;mso-wrap-distance-right:9pt;mso-wrap-distance-bottom:0;mso-position-horizontal:absolute;mso-position-horizontal-relative:text;mso-position-vertical:absolute;mso-position-vertical-relative:text;mso-width-percent:0;mso-width-relative:margin" from="87.6pt,116.9pt" to="136.5pt,118.25pt" o:gfxdata="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" strokecolor="black [3200]"/>
+              <v:line w14:anchorId="6F753908" id="Straight Connector 15" o:spid="_x0000_s1026" style="position:absolute;z-index:251679744;visibility:visible;mso-wrap-style:square;mso-width-percent:0;mso-wrap-distance-left:9pt;mso-wrap-distance-top:0;mso-wrap-distance-right:9pt;mso-wrap-distance-bottom:0;mso-position-horizontal:absolute;mso-position-horizontal-relative:text;mso-position-vertical:absolute;mso-position-vertical-relative:text;mso-width-percent:0;mso-width-relative:margin" from="87.6pt,116.9pt" to="136.5pt,118.25pt" o:gfxdata="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" strokecolor="black [3200]"/>
             </w:pict>
           </mc:Fallback>
         </mc:AlternateContent>
@@ -2688,7 +2686,7 @@
           </mc:Choice>
           <mc:Fallback>
             <w:pict>
-              <v:line w14:anchorId="680BF1C6" id="Straight Connector 13" o:spid="_x0000_s1026" style="position:absolute;z-index:251676672;visibility:visible;mso-wrap-style:square;mso-width-percent:0;mso-wrap-distance-left:9pt;mso-wrap-distance-top:0;mso-wrap-distance-right:9pt;mso-wrap-distance-bottom:0;mso-position-horizontal:absolute;mso-position-horizontal-relative:text;mso-position-vertical:absolute;mso-position-vertical-relative:text;mso-width-percent:0;mso-width-relative:margin" from="298.8pt,145.35pt" to="380.3pt,146.7pt" o:gfxdata="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" strokecolor="black [3200]"/>
+              <v:line w14:anchorId="6C39FAD9" id="Straight Connector 13" o:spid="_x0000_s1026" style="position:absolute;z-index:251676672;visibility:visible;mso-wrap-style:square;mso-width-percent:0;mso-wrap-distance-left:9pt;mso-wrap-distance-top:0;mso-wrap-distance-right:9pt;mso-wrap-distance-bottom:0;mso-position-horizontal:absolute;mso-position-horizontal-relative:text;mso-position-vertical:absolute;mso-position-vertical-relative:text;mso-width-percent:0;mso-width-relative:margin" from="298.8pt,145.35pt" to="380.3pt,146.7pt" o:gfxdata="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" strokecolor="black [3200]"/>
             </w:pict>
           </mc:Fallback>
         </mc:AlternateContent>
@@ -2870,7 +2868,7 @@
           </mc:Choice>
           <mc:Fallback>
             <w:pict>
-              <v:line w14:anchorId="213BE8BB" id="Straight Connector 11" o:spid="_x0000_s1026" style="position:absolute;flip:y;z-index:251673600;visibility:visible;mso-wrap-style:square;mso-width-percent:0;mso-height-percent:0;mso-wrap-distance-left:9pt;mso-wrap-distance-top:0;mso-wrap-distance-right:9pt;mso-wrap-distance-bottom:0;mso-position-horizontal:absolute;mso-position-horizontal-relative:text;mso-position-vertical:absolute;mso-position-vertical-relative:text;mso-width-percent:0;mso-height-percent:0;mso-width-relative:margin;mso-height-relative:margin" from="298.15pt,96.5pt" to="373.6pt,107.35pt" o:gfxdata="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" strokecolor="black [3200]"/>
+              <v:line w14:anchorId="619AB1CC" id="Straight Connector 11" o:spid="_x0000_s1026" style="position:absolute;flip:y;z-index:251673600;visibility:visible;mso-wrap-style:square;mso-width-percent:0;mso-height-percent:0;mso-wrap-distance-left:9pt;mso-wrap-distance-top:0;mso-wrap-distance-right:9pt;mso-wrap-distance-bottom:0;mso-position-horizontal:absolute;mso-position-horizontal-relative:text;mso-position-vertical:absolute;mso-position-vertical-relative:text;mso-width-percent:0;mso-height-percent:0;mso-width-relative:margin;mso-height-relative:margin" from="298.15pt,96.5pt" to="373.6pt,107.35pt" o:gfxdata="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" strokecolor="black [3200]"/>
             </w:pict>
           </mc:Fallback>
         </mc:AlternateContent>
@@ -2934,7 +2932,7 @@
           </mc:Choice>
           <mc:Fallback>
             <w:pict>
-              <v:line w14:anchorId="37940EAA" id="Straight Connector 8" o:spid="_x0000_s1026" style="position:absolute;z-index:251669504;visibility:visible;mso-wrap-style:square;mso-width-percent:0;mso-wrap-distance-left:9pt;mso-wrap-distance-top:0;mso-wrap-distance-right:9pt;mso-wrap-distance-bottom:0;mso-position-horizontal:absolute;mso-position-horizontal-relative:text;mso-position-vertical:absolute;mso-position-vertical-relative:text;mso-width-percent:0;mso-width-relative:margin" from="279.85pt,25.9pt" to="361.35pt,27.25pt" o:gfxdata="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" strokecolor="black [3200]"/>
+              <v:line w14:anchorId="4C2A391F" id="Straight Connector 8" o:spid="_x0000_s1026" style="position:absolute;z-index:251669504;visibility:visible;mso-wrap-style:square;mso-width-percent:0;mso-wrap-distance-left:9pt;mso-wrap-distance-top:0;mso-wrap-distance-right:9pt;mso-wrap-distance-bottom:0;mso-position-horizontal:absolute;mso-position-horizontal-relative:text;mso-position-vertical:absolute;mso-position-vertical-relative:text;mso-width-percent:0;mso-width-relative:margin" from="279.85pt,25.9pt" to="361.35pt,27.25pt" o:gfxdata="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" strokecolor="black [3200]"/>
             </w:pict>
           </mc:Fallback>
         </mc:AlternateContent>
@@ -5331,8 +5329,26 @@
     <w:p/>
     <w:p>
       <w:pPr>
-        <w:ind w:left="360"/>
-      </w:pPr>
+        <w:pStyle w:val="Heading3"/>
+        <w:rPr>
+          <w:lang w:val="en-IM"/>
+        </w:rPr>
+      </w:pPr>
+      <w:r>
+        <w:rPr>
+          <w:lang w:val="en-IM"/>
+        </w:rPr>
+        <w:t>FORM 2 – Look at sheet music</w:t>
+      </w:r>
+    </w:p>
+    <w:p>
+      <w:pPr>
+        <w:rPr>
+          <w:lang w:val="en-IM"/>
+        </w:rPr>
+      </w:pPr>
+      <w:bookmarkStart w:id="0" w:name="_GoBack"/>
+      <w:bookmarkEnd w:id="0"/>
     </w:p>
     <w:sectPr>
       <w:pgSz w:w="11906" w:h="16838"/>
@@ -9333,7 +9349,7 @@
 </file>
 
 <file path=customXml/itemProps1.xml><?xml version="1.0" encoding="utf-8"?>
-<ds:datastoreItem xmlns:ds="http://schemas.openxmlformats.org/officeDocument/2006/customXml" ds:itemID="{297F6758-5F62-42B3-9BCD-86FFF331D7CB}">
+<ds:datastoreItem xmlns:ds="http://schemas.openxmlformats.org/officeDocument/2006/customXml" ds:itemID="{EC7EEB6D-9D1D-4A68-9E94-EA5A6FF6595C}">
   <ds:schemaRefs>
     <ds:schemaRef ds:uri="http://schemas.openxmlformats.org/officeDocument/2006/bibliography"/>
   </ds:schemaRefs>

</xml_diff>